<commit_message>
Did some light brainstorming, lets try to lock down at least what we want to do for Study 2 in the Fall before end of Aug!
</commit_message>
<xml_diff>
--- a/Moral Theory Brainstorming.docx
+++ b/Moral Theory Brainstorming.docx
@@ -2,7 +2,468 @@
 <file path=word/document.xml><?xml version="1.0" encoding="utf-8"?>
 <w:document xmlns:wpc="http://schemas.microsoft.com/office/word/2010/wordprocessingCanvas" xmlns:cx="http://schemas.microsoft.com/office/drawing/2014/chartex" xmlns:cx1="http://schemas.microsoft.com/office/drawing/2015/9/8/chartex" xmlns:cx2="http://schemas.microsoft.com/office/drawing/2015/10/21/chartex" xmlns:cx3="http://schemas.microsoft.com/office/drawing/2016/5/9/chartex" xmlns:cx4="http://schemas.microsoft.com/office/drawing/2016/5/10/chartex" xmlns:cx5="http://schemas.microsoft.com/office/drawing/2016/5/11/chartex" xmlns:cx6="http://schemas.microsoft.com/office/drawing/2016/5/12/chartex" xmlns:cx7="http://schemas.microsoft.com/office/drawing/2016/5/13/chartex" xmlns:cx8="http://schemas.microsoft.com/office/drawing/2016/5/14/chartex" xmlns:mc="http://schemas.openxmlformats.org/markup-compatibility/2006" xmlns:aink="http://schemas.microsoft.com/office/drawing/2016/ink" xmlns:am3d="http://schemas.microsoft.com/office/drawing/2017/model3d" xmlns:o="urn:schemas-microsoft-com:office:office" xmlns:oel="http://schemas.microsoft.com/office/2019/extlst" xmlns:r="http://schemas.openxmlformats.org/officeDocument/2006/relationships" xmlns:m="http://schemas.openxmlformats.org/officeDocument/2006/math" xmlns:v="urn:schemas-microsoft-com:vml" xmlns:wp14="http://schemas.microsoft.com/office/word/2010/wordprocessingDrawing" xmlns:wp="http://schemas.openxmlformats.org/drawingml/2006/wordprocessingDrawing" xmlns:w10="urn:schemas-microsoft-com:office:word" xmlns:w="http://schemas.openxmlformats.org/wordprocessingml/2006/main" xmlns:w14="http://schemas.microsoft.com/office/word/2010/wordml" xmlns:w15="http://schemas.microsoft.com/office/word/2012/wordml" xmlns:w16cex="http://schemas.microsoft.com/office/word/2018/wordml/cex" xmlns:w16cid="http://schemas.microsoft.com/office/word/2016/wordml/cid" xmlns:w16="http://schemas.microsoft.com/office/word/2018/wordml" xmlns:w16sdtdh="http://schemas.microsoft.com/office/word/2020/wordml/sdtdatahash" xmlns:w16se="http://schemas.microsoft.com/office/word/2015/wordml/symex" xmlns:wpg="http://schemas.microsoft.com/office/word/2010/wordprocessingGroup" xmlns:wpi="http://schemas.microsoft.com/office/word/2010/wordprocessingInk" xmlns:wne="http://schemas.microsoft.com/office/word/2006/wordml" xmlns:wps="http://schemas.microsoft.com/office/word/2010/wordprocessingShape" mc:Ignorable="w14 w15 w16se w16cid w16 w16cex w16sdtdh wp14">
   <w:body>
-    <w:p/>
+    <w:p>
+      <w:pPr>
+        <w:rPr>
+          <w:sz w:val="28"/>
+          <w:szCs w:val="28"/>
+        </w:rPr>
+      </w:pPr>
+      <w:r>
+        <w:rPr>
+          <w:sz w:val="28"/>
+          <w:szCs w:val="28"/>
+        </w:rPr>
+        <w:t xml:space="preserve">Expansions on Moral Decision Research BRAINSTORM </w:t>
+      </w:r>
+      <w:r>
+        <w:rPr>
+          <w:sz w:val="28"/>
+          <w:szCs w:val="28"/>
+        </w:rPr>
+        <w:tab/>
+      </w:r>
+      <w:r>
+        <w:rPr>
+          <w:noProof/>
+          <w:sz w:val="24"/>
+          <w:szCs w:val="24"/>
+          <w:highlight w:val="yellow"/>
+        </w:rPr>
+        <w:drawing>
+          <wp:inline distT="0" distB="0" distL="0" distR="0" wp14:anchorId="587EA199" wp14:editId="52E30DE2">
+            <wp:extent cx="524786" cy="524786"/>
+            <wp:effectExtent l="0" t="0" r="0" b="8890"/>
+            <wp:docPr id="1658284923" name="Graphic 1" descr="Artificial Intelligence outline"/>
+            <wp:cNvGraphicFramePr>
+              <a:graphicFrameLocks xmlns:a="http://schemas.openxmlformats.org/drawingml/2006/main" noChangeAspect="1"/>
+            </wp:cNvGraphicFramePr>
+            <a:graphic xmlns:a="http://schemas.openxmlformats.org/drawingml/2006/main">
+              <a:graphicData uri="http://schemas.openxmlformats.org/drawingml/2006/picture">
+                <pic:pic xmlns:pic="http://schemas.openxmlformats.org/drawingml/2006/picture">
+                  <pic:nvPicPr>
+                    <pic:cNvPr id="1658284923" name="Graphic 1658284923" descr="Artificial Intelligence outline"/>
+                    <pic:cNvPicPr/>
+                  </pic:nvPicPr>
+                  <pic:blipFill>
+                    <a:blip r:embed="rId5">
+                      <a:extLst>
+                        <a:ext uri="{28A0092B-C50C-407E-A947-70E740481C1C}">
+                          <a14:useLocalDpi xmlns:a14="http://schemas.microsoft.com/office/drawing/2010/main" val="0"/>
+                        </a:ext>
+                        <a:ext uri="{96DAC541-7B7A-43D3-8B79-37D633B846F1}">
+                          <asvg:svgBlip xmlns:asvg="http://schemas.microsoft.com/office/drawing/2016/SVG/main" r:embed="rId6"/>
+                        </a:ext>
+                      </a:extLst>
+                    </a:blip>
+                    <a:stretch>
+                      <a:fillRect/>
+                    </a:stretch>
+                  </pic:blipFill>
+                  <pic:spPr>
+                    <a:xfrm>
+                      <a:off x="0" y="0"/>
+                      <a:ext cx="546399" cy="546399"/>
+                    </a:xfrm>
+                    <a:prstGeom prst="rect">
+                      <a:avLst/>
+                    </a:prstGeom>
+                  </pic:spPr>
+                </pic:pic>
+              </a:graphicData>
+            </a:graphic>
+          </wp:inline>
+        </w:drawing>
+      </w:r>
+    </w:p>
+    <w:p>
+      <w:pPr>
+        <w:pStyle w:val="ListParagraph"/>
+        <w:numPr>
+          <w:ilvl w:val="0"/>
+          <w:numId w:val="1"/>
+        </w:numPr>
+        <w:rPr>
+          <w:sz w:val="24"/>
+          <w:szCs w:val="24"/>
+        </w:rPr>
+      </w:pPr>
+      <w:r>
+        <w:rPr>
+          <w:sz w:val="24"/>
+          <w:szCs w:val="24"/>
+        </w:rPr>
+        <w:t>We know (??) A-priori there is more support for Social Security than UHC</w:t>
+      </w:r>
+    </w:p>
+    <w:p>
+      <w:pPr>
+        <w:pStyle w:val="ListParagraph"/>
+        <w:numPr>
+          <w:ilvl w:val="1"/>
+          <w:numId w:val="1"/>
+        </w:numPr>
+        <w:rPr>
+          <w:sz w:val="24"/>
+          <w:szCs w:val="24"/>
+        </w:rPr>
+      </w:pPr>
+      <w:r>
+        <w:rPr>
+          <w:sz w:val="24"/>
+          <w:szCs w:val="24"/>
+        </w:rPr>
+        <w:t>From an obvious perspective, we see that we have SS but no UHC</w:t>
+      </w:r>
+    </w:p>
+    <w:p>
+      <w:pPr>
+        <w:pStyle w:val="ListParagraph"/>
+        <w:numPr>
+          <w:ilvl w:val="0"/>
+          <w:numId w:val="1"/>
+        </w:numPr>
+        <w:rPr>
+          <w:sz w:val="24"/>
+          <w:szCs w:val="24"/>
+        </w:rPr>
+      </w:pPr>
+      <w:r>
+        <w:rPr>
+          <w:sz w:val="24"/>
+          <w:szCs w:val="24"/>
+        </w:rPr>
+        <w:t>Do people view Social Security benefits as something they have due to ‘deontological’ or ‘utilitarian’ reasons?</w:t>
+      </w:r>
+    </w:p>
+    <w:p>
+      <w:pPr>
+        <w:pStyle w:val="ListParagraph"/>
+        <w:numPr>
+          <w:ilvl w:val="1"/>
+          <w:numId w:val="1"/>
+        </w:numPr>
+        <w:rPr>
+          <w:sz w:val="24"/>
+          <w:szCs w:val="24"/>
+        </w:rPr>
+      </w:pPr>
+      <w:r>
+        <w:rPr>
+          <w:sz w:val="24"/>
+          <w:szCs w:val="24"/>
+        </w:rPr>
+        <w:t>E.g. in a Deontological sense – it is something they have that they are ‘owed’?</w:t>
+      </w:r>
+    </w:p>
+    <w:p>
+      <w:pPr>
+        <w:rPr>
+          <w:sz w:val="24"/>
+          <w:szCs w:val="24"/>
+        </w:rPr>
+      </w:pPr>
+    </w:p>
+    <w:p>
+      <w:pPr>
+        <w:pStyle w:val="ListParagraph"/>
+        <w:numPr>
+          <w:ilvl w:val="0"/>
+          <w:numId w:val="1"/>
+        </w:numPr>
+        <w:rPr>
+          <w:sz w:val="24"/>
+          <w:szCs w:val="24"/>
+        </w:rPr>
+      </w:pPr>
+      <w:r>
+        <w:rPr>
+          <w:sz w:val="24"/>
+          <w:szCs w:val="24"/>
+        </w:rPr>
+        <w:t>Is it possible to elicit the ‘Irrationality’ behind these choices?</w:t>
+      </w:r>
+    </w:p>
+    <w:p>
+      <w:pPr>
+        <w:pStyle w:val="ListParagraph"/>
+        <w:numPr>
+          <w:ilvl w:val="1"/>
+          <w:numId w:val="1"/>
+        </w:numPr>
+        <w:rPr>
+          <w:sz w:val="24"/>
+          <w:szCs w:val="24"/>
+        </w:rPr>
+      </w:pPr>
+      <w:r>
+        <w:rPr>
+          <w:sz w:val="24"/>
+          <w:szCs w:val="24"/>
+        </w:rPr>
+        <w:t>E.g. can we set up a trolley problem with the name (stereotypical white or black)?</w:t>
+      </w:r>
+    </w:p>
+    <w:p>
+      <w:pPr>
+        <w:pStyle w:val="ListParagraph"/>
+        <w:numPr>
+          <w:ilvl w:val="1"/>
+          <w:numId w:val="1"/>
+        </w:numPr>
+        <w:rPr>
+          <w:sz w:val="24"/>
+          <w:szCs w:val="24"/>
+        </w:rPr>
+      </w:pPr>
+      <w:r>
+        <w:rPr>
+          <w:sz w:val="24"/>
+          <w:szCs w:val="24"/>
+        </w:rPr>
+        <w:t xml:space="preserve">In theory, the idea that a conservative (or anyone that scores highly on a racial bias measure of some sort?) is more likely to value UTILITY when it’s at the cost of a black person (e.g. they don’t deserve health care if it isn’t EARNED) as compared to the opposite, (e.g. for a white person, they deserve health regardless of </w:t>
+      </w:r>
+      <w:r>
+        <w:rPr>
+          <w:sz w:val="24"/>
+          <w:szCs w:val="24"/>
+        </w:rPr>
+        <w:t>their status or ability to work)</w:t>
+      </w:r>
+    </w:p>
+    <w:p>
+      <w:pPr>
+        <w:pStyle w:val="ListParagraph"/>
+        <w:numPr>
+          <w:ilvl w:val="2"/>
+          <w:numId w:val="1"/>
+        </w:numPr>
+        <w:rPr>
+          <w:sz w:val="24"/>
+          <w:szCs w:val="24"/>
+        </w:rPr>
+      </w:pPr>
+      <w:r>
+        <w:rPr>
+          <w:sz w:val="24"/>
+          <w:szCs w:val="24"/>
+        </w:rPr>
+        <w:t>Additionally, can this belief be modified by social pressure/consensus?</w:t>
+      </w:r>
+    </w:p>
+    <w:p>
+      <w:pPr>
+        <w:pStyle w:val="ListParagraph"/>
+        <w:numPr>
+          <w:ilvl w:val="2"/>
+          <w:numId w:val="1"/>
+        </w:numPr>
+        <w:rPr>
+          <w:sz w:val="24"/>
+          <w:szCs w:val="24"/>
+        </w:rPr>
+      </w:pPr>
+      <w:r>
+        <w:rPr>
+          <w:sz w:val="24"/>
+          <w:szCs w:val="24"/>
+        </w:rPr>
+        <w:t>A-priori, if we assume that conservatives are more open to listening to social consensus/pressure, then it would be an interesting interaction to see social consensus being effective here at getting people to believe one thing</w:t>
+      </w:r>
+    </w:p>
+    <w:p>
+      <w:pPr>
+        <w:pStyle w:val="ListParagraph"/>
+        <w:numPr>
+          <w:ilvl w:val="2"/>
+          <w:numId w:val="1"/>
+        </w:numPr>
+        <w:rPr>
+          <w:sz w:val="24"/>
+          <w:szCs w:val="24"/>
+        </w:rPr>
+      </w:pPr>
+      <w:r>
+        <w:rPr>
+          <w:sz w:val="24"/>
+          <w:szCs w:val="24"/>
+        </w:rPr>
+        <w:t>If we see the REVERSE, conservatives fighting against social pressure/consensus, this could possibly repudiate (or at least show in context) similar beliefs in other literature?</w:t>
+      </w:r>
+    </w:p>
+    <w:p>
+      <w:pPr>
+        <w:pStyle w:val="ListParagraph"/>
+        <w:numPr>
+          <w:ilvl w:val="1"/>
+          <w:numId w:val="1"/>
+        </w:numPr>
+        <w:rPr>
+          <w:sz w:val="24"/>
+          <w:szCs w:val="24"/>
+        </w:rPr>
+      </w:pPr>
+      <w:r>
+        <w:rPr>
+          <w:sz w:val="24"/>
+          <w:szCs w:val="24"/>
+        </w:rPr>
+        <w:t>We could directly ask about race in healthcare, and see if/what people think regarding if race matters</w:t>
+      </w:r>
+    </w:p>
+    <w:p>
+      <w:pPr>
+        <w:pStyle w:val="ListParagraph"/>
+        <w:numPr>
+          <w:ilvl w:val="2"/>
+          <w:numId w:val="1"/>
+        </w:numPr>
+        <w:rPr>
+          <w:sz w:val="24"/>
+          <w:szCs w:val="24"/>
+        </w:rPr>
+      </w:pPr>
+      <w:r>
+        <w:rPr>
+          <w:sz w:val="24"/>
+          <w:szCs w:val="24"/>
+        </w:rPr>
+        <w:t>Then we can contrast this with utilitarian/deontological arguments the people themselves give with regards to why they think a given (white or black person, based on a stereotypical name) should get healthcare?</w:t>
+      </w:r>
+    </w:p>
+    <w:p>
+      <w:pPr>
+        <w:pStyle w:val="ListParagraph"/>
+        <w:rPr>
+          <w:sz w:val="24"/>
+          <w:szCs w:val="24"/>
+        </w:rPr>
+      </w:pPr>
+    </w:p>
+    <w:p>
+      <w:pPr>
+        <w:rPr>
+          <w:sz w:val="28"/>
+          <w:szCs w:val="28"/>
+        </w:rPr>
+      </w:pPr>
+    </w:p>
+    <w:p>
+      <w:pPr>
+        <w:rPr>
+          <w:sz w:val="28"/>
+          <w:szCs w:val="28"/>
+        </w:rPr>
+      </w:pPr>
+      <w:r>
+        <w:rPr>
+          <w:sz w:val="28"/>
+          <w:szCs w:val="28"/>
+        </w:rPr>
+        <w:t>Can we do structural comparison  of Utility/Deontological arguments for something you believe in for BOTH dems and republicans?</w:t>
+      </w:r>
+    </w:p>
+    <w:p>
+      <w:pPr>
+        <w:pStyle w:val="ListParagraph"/>
+        <w:numPr>
+          <w:ilvl w:val="0"/>
+          <w:numId w:val="1"/>
+        </w:numPr>
+        <w:rPr>
+          <w:sz w:val="24"/>
+          <w:szCs w:val="24"/>
+        </w:rPr>
+      </w:pPr>
+      <w:r>
+        <w:rPr>
+          <w:sz w:val="24"/>
+          <w:szCs w:val="24"/>
+        </w:rPr>
+        <w:t>E.g. Pro Second amendment rights, and deontological/utilitarian arguments for them.</w:t>
+      </w:r>
+    </w:p>
+    <w:p>
+      <w:pPr>
+        <w:pStyle w:val="ListParagraph"/>
+        <w:numPr>
+          <w:ilvl w:val="1"/>
+          <w:numId w:val="1"/>
+        </w:numPr>
+        <w:rPr>
+          <w:sz w:val="24"/>
+          <w:szCs w:val="24"/>
+        </w:rPr>
+      </w:pPr>
+      <w:r>
+        <w:rPr>
+          <w:sz w:val="24"/>
+          <w:szCs w:val="24"/>
+        </w:rPr>
+        <w:lastRenderedPageBreak/>
+        <w:t>Can we get people to be cognizant of the utility/deontological tradeoff? (e.g. people knowing that guns are dangerous, and still making the specific choice [due to values/rights] to carry/own them anyways.</w:t>
+      </w:r>
+    </w:p>
+    <w:p>
+      <w:pPr>
+        <w:pStyle w:val="ListParagraph"/>
+        <w:numPr>
+          <w:ilvl w:val="0"/>
+          <w:numId w:val="1"/>
+        </w:numPr>
+        <w:rPr>
+          <w:sz w:val="24"/>
+          <w:szCs w:val="24"/>
+        </w:rPr>
+      </w:pPr>
+      <w:r>
+        <w:rPr>
+          <w:sz w:val="24"/>
+          <w:szCs w:val="24"/>
+        </w:rPr>
+        <w:t>Do people give utilitarian reasons to ‘disguise’ (smokescreen) their deontological beliefs?</w:t>
+      </w:r>
+    </w:p>
+    <w:p>
+      <w:pPr>
+        <w:pStyle w:val="ListParagraph"/>
+        <w:numPr>
+          <w:ilvl w:val="0"/>
+          <w:numId w:val="1"/>
+        </w:numPr>
+        <w:rPr>
+          <w:sz w:val="24"/>
+          <w:szCs w:val="24"/>
+        </w:rPr>
+      </w:pPr>
+      <w:r>
+        <w:rPr>
+          <w:sz w:val="24"/>
+          <w:szCs w:val="24"/>
+        </w:rPr>
+        <w:t>Utility is easier to prioritize because you can describe utility more easily, but ‘beliefs’ and ‘values’ are hard to communicate.</w:t>
+      </w:r>
+    </w:p>
+    <w:p>
+      <w:pPr>
+        <w:pStyle w:val="ListParagraph"/>
+        <w:numPr>
+          <w:ilvl w:val="1"/>
+          <w:numId w:val="1"/>
+        </w:numPr>
+        <w:rPr>
+          <w:sz w:val="24"/>
+          <w:szCs w:val="24"/>
+        </w:rPr>
+      </w:pPr>
+      <w:r>
+        <w:rPr>
+          <w:sz w:val="24"/>
+          <w:szCs w:val="24"/>
+        </w:rPr>
+        <w:t>E.g. Incest between boy/girl could be okay, but between boy/boy?</w:t>
+      </w:r>
+    </w:p>
     <w:sectPr>
       <w:pgSz w:w="12240" w:h="15840"/>
       <w:pgMar w:top="1440" w:right="1440" w:bottom="1440" w:left="1440" w:header="720" w:footer="720" w:gutter="0"/>
@@ -11,6 +472,126 @@
     </w:sectPr>
   </w:body>
 </w:document>
+</file>
+
+<file path=word/numbering.xml><?xml version="1.0" encoding="utf-8"?>
+<w:numbering xmlns:wpc="http://schemas.microsoft.com/office/word/2010/wordprocessingCanvas" xmlns:cx="http://schemas.microsoft.com/office/drawing/2014/chartex" xmlns:cx1="http://schemas.microsoft.com/office/drawing/2015/9/8/chartex" xmlns:cx2="http://schemas.microsoft.com/office/drawing/2015/10/21/chartex" xmlns:cx3="http://schemas.microsoft.com/office/drawing/2016/5/9/chartex" xmlns:cx4="http://schemas.microsoft.com/office/drawing/2016/5/10/chartex" xmlns:cx5="http://schemas.microsoft.com/office/drawing/2016/5/11/chartex" xmlns:cx6="http://schemas.microsoft.com/office/drawing/2016/5/12/chartex" xmlns:cx7="http://schemas.microsoft.com/office/drawing/2016/5/13/chartex" xmlns:cx8="http://schemas.microsoft.com/office/drawing/2016/5/14/chartex" xmlns:mc="http://schemas.openxmlformats.org/markup-compatibility/2006" xmlns:aink="http://schemas.microsoft.com/office/drawing/2016/ink" xmlns:am3d="http://schemas.microsoft.com/office/drawing/2017/model3d" xmlns:o="urn:schemas-microsoft-com:office:office" xmlns:oel="http://schemas.microsoft.com/office/2019/extlst" xmlns:r="http://schemas.openxmlformats.org/officeDocument/2006/relationships" xmlns:m="http://schemas.openxmlformats.org/officeDocument/2006/math" xmlns:v="urn:schemas-microsoft-com:vml" xmlns:wp14="http://schemas.microsoft.com/office/word/2010/wordprocessingDrawing" xmlns:wp="http://schemas.openxmlformats.org/drawingml/2006/wordprocessingDrawing" xmlns:w10="urn:schemas-microsoft-com:office:word" xmlns:w="http://schemas.openxmlformats.org/wordprocessingml/2006/main" xmlns:w14="http://schemas.microsoft.com/office/word/2010/wordml" xmlns:w15="http://schemas.microsoft.com/office/word/2012/wordml" xmlns:w16cex="http://schemas.microsoft.com/office/word/2018/wordml/cex" xmlns:w16cid="http://schemas.microsoft.com/office/word/2016/wordml/cid" xmlns:w16="http://schemas.microsoft.com/office/word/2018/wordml" xmlns:w16sdtdh="http://schemas.microsoft.com/office/word/2020/wordml/sdtdatahash" xmlns:w16se="http://schemas.microsoft.com/office/word/2015/wordml/symex" xmlns:wpg="http://schemas.microsoft.com/office/word/2010/wordprocessingGroup" xmlns:wpi="http://schemas.microsoft.com/office/word/2010/wordprocessingInk" xmlns:wne="http://schemas.microsoft.com/office/word/2006/wordml" xmlns:wps="http://schemas.microsoft.com/office/word/2010/wordprocessingShape" mc:Ignorable="w14 w15 w16se w16cid w16 w16cex w16sdtdh wp14">
+  <w:abstractNum w:abstractNumId="0" w15:restartNumberingAfterBreak="0">
+    <w:nsid w:val="6E22671E"/>
+    <w:multiLevelType w:val="hybridMultilevel"/>
+    <w:tmpl w:val="72D0EF1E"/>
+    <w:lvl w:ilvl="0" w:tplc="E3D4BE98">
+      <w:numFmt w:val="bullet"/>
+      <w:lvlText w:val=""/>
+      <w:lvlJc w:val="left"/>
+      <w:pPr>
+        <w:ind w:left="720" w:hanging="360"/>
+      </w:pPr>
+      <w:rPr>
+        <w:rFonts w:ascii="Symbol" w:eastAsiaTheme="minorHAnsi" w:hAnsi="Symbol" w:cstheme="minorBidi" w:hint="default"/>
+      </w:rPr>
+    </w:lvl>
+    <w:lvl w:ilvl="1" w:tplc="04090003">
+      <w:start w:val="1"/>
+      <w:numFmt w:val="bullet"/>
+      <w:lvlText w:val="o"/>
+      <w:lvlJc w:val="left"/>
+      <w:pPr>
+        <w:ind w:left="1440" w:hanging="360"/>
+      </w:pPr>
+      <w:rPr>
+        <w:rFonts w:ascii="Courier New" w:hAnsi="Courier New" w:cs="Courier New" w:hint="default"/>
+      </w:rPr>
+    </w:lvl>
+    <w:lvl w:ilvl="2" w:tplc="04090005">
+      <w:start w:val="1"/>
+      <w:numFmt w:val="bullet"/>
+      <w:lvlText w:val=""/>
+      <w:lvlJc w:val="left"/>
+      <w:pPr>
+        <w:ind w:left="2160" w:hanging="360"/>
+      </w:pPr>
+      <w:rPr>
+        <w:rFonts w:ascii="Wingdings" w:hAnsi="Wingdings" w:hint="default"/>
+      </w:rPr>
+    </w:lvl>
+    <w:lvl w:ilvl="3" w:tplc="04090001" w:tentative="1">
+      <w:start w:val="1"/>
+      <w:numFmt w:val="bullet"/>
+      <w:lvlText w:val=""/>
+      <w:lvlJc w:val="left"/>
+      <w:pPr>
+        <w:ind w:left="2880" w:hanging="360"/>
+      </w:pPr>
+      <w:rPr>
+        <w:rFonts w:ascii="Symbol" w:hAnsi="Symbol" w:hint="default"/>
+      </w:rPr>
+    </w:lvl>
+    <w:lvl w:ilvl="4" w:tplc="04090003" w:tentative="1">
+      <w:start w:val="1"/>
+      <w:numFmt w:val="bullet"/>
+      <w:lvlText w:val="o"/>
+      <w:lvlJc w:val="left"/>
+      <w:pPr>
+        <w:ind w:left="3600" w:hanging="360"/>
+      </w:pPr>
+      <w:rPr>
+        <w:rFonts w:ascii="Courier New" w:hAnsi="Courier New" w:cs="Courier New" w:hint="default"/>
+      </w:rPr>
+    </w:lvl>
+    <w:lvl w:ilvl="5" w:tplc="04090005" w:tentative="1">
+      <w:start w:val="1"/>
+      <w:numFmt w:val="bullet"/>
+      <w:lvlText w:val=""/>
+      <w:lvlJc w:val="left"/>
+      <w:pPr>
+        <w:ind w:left="4320" w:hanging="360"/>
+      </w:pPr>
+      <w:rPr>
+        <w:rFonts w:ascii="Wingdings" w:hAnsi="Wingdings" w:hint="default"/>
+      </w:rPr>
+    </w:lvl>
+    <w:lvl w:ilvl="6" w:tplc="04090001" w:tentative="1">
+      <w:start w:val="1"/>
+      <w:numFmt w:val="bullet"/>
+      <w:lvlText w:val=""/>
+      <w:lvlJc w:val="left"/>
+      <w:pPr>
+        <w:ind w:left="5040" w:hanging="360"/>
+      </w:pPr>
+      <w:rPr>
+        <w:rFonts w:ascii="Symbol" w:hAnsi="Symbol" w:hint="default"/>
+      </w:rPr>
+    </w:lvl>
+    <w:lvl w:ilvl="7" w:tplc="04090003" w:tentative="1">
+      <w:start w:val="1"/>
+      <w:numFmt w:val="bullet"/>
+      <w:lvlText w:val="o"/>
+      <w:lvlJc w:val="left"/>
+      <w:pPr>
+        <w:ind w:left="5760" w:hanging="360"/>
+      </w:pPr>
+      <w:rPr>
+        <w:rFonts w:ascii="Courier New" w:hAnsi="Courier New" w:cs="Courier New" w:hint="default"/>
+      </w:rPr>
+    </w:lvl>
+    <w:lvl w:ilvl="8" w:tplc="04090005" w:tentative="1">
+      <w:start w:val="1"/>
+      <w:numFmt w:val="bullet"/>
+      <w:lvlText w:val=""/>
+      <w:lvlJc w:val="left"/>
+      <w:pPr>
+        <w:ind w:left="6480" w:hanging="360"/>
+      </w:pPr>
+      <w:rPr>
+        <w:rFonts w:ascii="Wingdings" w:hAnsi="Wingdings" w:hint="default"/>
+      </w:rPr>
+    </w:lvl>
+  </w:abstractNum>
+  <w:num w:numId="1" w16cid:durableId="1923222854">
+    <w:abstractNumId w:val="0"/>
+  </w:num>
+</w:numbering>
 </file>
 
 <file path=word/styles.xml><?xml version="1.0" encoding="utf-8"?>
@@ -441,6 +1022,17 @@
     <w:semiHidden/>
     <w:unhideWhenUsed/>
   </w:style>
+  <w:style w:type="paragraph" w:styleId="ListParagraph">
+    <w:name w:val="List Paragraph"/>
+    <w:basedOn w:val="Normal"/>
+    <w:uiPriority w:val="34"/>
+    <w:qFormat/>
+    <w:rsid w:val="00986903"/>
+    <w:pPr>
+      <w:ind w:left="720"/>
+      <w:contextualSpacing/>
+    </w:pPr>
+  </w:style>
 </w:styles>
 </file>
 

</xml_diff>

<commit_message>
Put together some graphs and charts and looking at some conceptually unexpected interactions and behaviors
</commit_message>
<xml_diff>
--- a/Moral Theory Brainstorming.docx
+++ b/Moral Theory Brainstorming.docx
@@ -462,6 +462,575 @@
           <w:szCs w:val="24"/>
         </w:rPr>
         <w:t>E.g. Incest between boy/girl could be okay, but between boy/boy?</w:t>
+      </w:r>
+    </w:p>
+    <w:p>
+      <w:pPr>
+        <w:rPr>
+          <w:sz w:val="24"/>
+          <w:szCs w:val="24"/>
+        </w:rPr>
+      </w:pPr>
+    </w:p>
+    <w:p>
+      <w:pPr>
+        <w:rPr>
+          <w:sz w:val="24"/>
+          <w:szCs w:val="24"/>
+        </w:rPr>
+      </w:pPr>
+    </w:p>
+    <w:p>
+      <w:pPr>
+        <w:rPr>
+          <w:sz w:val="24"/>
+          <w:szCs w:val="24"/>
+        </w:rPr>
+      </w:pPr>
+    </w:p>
+    <w:p>
+      <w:pPr>
+        <w:rPr>
+          <w:sz w:val="24"/>
+          <w:szCs w:val="24"/>
+        </w:rPr>
+      </w:pPr>
+    </w:p>
+    <w:p>
+      <w:pPr>
+        <w:rPr>
+          <w:sz w:val="24"/>
+          <w:szCs w:val="24"/>
+        </w:rPr>
+      </w:pPr>
+      <w:r>
+        <w:rPr>
+          <w:sz w:val="24"/>
+          <w:szCs w:val="24"/>
+        </w:rPr>
+        <w:t>Additional Concern</w:t>
+      </w:r>
+    </w:p>
+    <w:p>
+      <w:pPr>
+        <w:pStyle w:val="ListParagraph"/>
+        <w:numPr>
+          <w:ilvl w:val="0"/>
+          <w:numId w:val="1"/>
+        </w:numPr>
+        <w:rPr>
+          <w:sz w:val="24"/>
+          <w:szCs w:val="24"/>
+        </w:rPr>
+      </w:pPr>
+      <w:r>
+        <w:rPr>
+          <w:sz w:val="24"/>
+          <w:szCs w:val="24"/>
+        </w:rPr>
+        <w:t>Does the baseline number (initial estimate of support) affected by deon/util orientation?</w:t>
+      </w:r>
+    </w:p>
+    <w:p>
+      <w:pPr>
+        <w:pStyle w:val="ListParagraph"/>
+        <w:numPr>
+          <w:ilvl w:val="1"/>
+          <w:numId w:val="1"/>
+        </w:numPr>
+        <w:rPr>
+          <w:sz w:val="24"/>
+          <w:szCs w:val="24"/>
+        </w:rPr>
+      </w:pPr>
+      <w:r>
+        <w:rPr>
+          <w:sz w:val="24"/>
+          <w:szCs w:val="24"/>
+        </w:rPr>
+        <w:t>Interestingly enough… original baseline numbers of support for UHC are actually STRONGLY influenced by initial orientation towards utility</w:t>
+      </w:r>
+    </w:p>
+    <w:p>
+      <w:pPr>
+        <w:pStyle w:val="ListParagraph"/>
+        <w:numPr>
+          <w:ilvl w:val="1"/>
+          <w:numId w:val="1"/>
+        </w:numPr>
+        <w:rPr>
+          <w:sz w:val="24"/>
+          <w:szCs w:val="24"/>
+        </w:rPr>
+      </w:pPr>
+      <w:r>
+        <w:rPr>
+          <w:sz w:val="24"/>
+          <w:szCs w:val="24"/>
+        </w:rPr>
+        <w:t>This is the exact opposite of what we saw in the difference scores after exposure to the condition?!</w:t>
+      </w:r>
+    </w:p>
+    <w:p>
+      <w:pPr>
+        <w:pStyle w:val="ListParagraph"/>
+        <w:numPr>
+          <w:ilvl w:val="0"/>
+          <w:numId w:val="1"/>
+        </w:numPr>
+        <w:rPr>
+          <w:sz w:val="24"/>
+          <w:szCs w:val="24"/>
+        </w:rPr>
+      </w:pPr>
+      <w:r>
+        <w:rPr>
+          <w:sz w:val="24"/>
+          <w:szCs w:val="24"/>
+        </w:rPr>
+        <w:t>How do we interpret this interaction?</w:t>
+      </w:r>
+    </w:p>
+    <w:p>
+      <w:pPr>
+        <w:pStyle w:val="ListParagraph"/>
+        <w:numPr>
+          <w:ilvl w:val="1"/>
+          <w:numId w:val="1"/>
+        </w:numPr>
+        <w:rPr>
+          <w:sz w:val="24"/>
+          <w:szCs w:val="24"/>
+        </w:rPr>
+      </w:pPr>
+      <w:r>
+        <w:rPr>
+          <w:sz w:val="24"/>
+          <w:szCs w:val="24"/>
+        </w:rPr>
+        <w:t>If baseline utilitarianism = higher sup for UHC…?</w:t>
+      </w:r>
+    </w:p>
+    <w:p>
+      <w:pPr>
+        <w:pStyle w:val="ListParagraph"/>
+        <w:numPr>
+          <w:ilvl w:val="1"/>
+          <w:numId w:val="1"/>
+        </w:numPr>
+        <w:rPr>
+          <w:sz w:val="24"/>
+          <w:szCs w:val="24"/>
+        </w:rPr>
+      </w:pPr>
+      <w:r>
+        <w:rPr>
+          <w:sz w:val="24"/>
+          <w:szCs w:val="24"/>
+        </w:rPr>
+        <w:t>In the high social consensus situation, more utilitarianism = less affected by social pressure</w:t>
+      </w:r>
+    </w:p>
+    <w:p>
+      <w:pPr>
+        <w:pStyle w:val="ListParagraph"/>
+        <w:numPr>
+          <w:ilvl w:val="1"/>
+          <w:numId w:val="1"/>
+        </w:numPr>
+        <w:rPr>
+          <w:sz w:val="24"/>
+          <w:szCs w:val="24"/>
+        </w:rPr>
+      </w:pPr>
+      <w:r>
+        <w:rPr>
+          <w:sz w:val="24"/>
+          <w:szCs w:val="24"/>
+        </w:rPr>
+        <w:t>This does NOT bear out for higher levels of deontological orientation</w:t>
+      </w:r>
+    </w:p>
+    <w:p>
+      <w:pPr>
+        <w:pStyle w:val="ListParagraph"/>
+        <w:numPr>
+          <w:ilvl w:val="0"/>
+          <w:numId w:val="1"/>
+        </w:numPr>
+        <w:rPr>
+          <w:sz w:val="24"/>
+          <w:szCs w:val="24"/>
+        </w:rPr>
+      </w:pPr>
+      <w:r>
+        <w:rPr>
+          <w:sz w:val="24"/>
+          <w:szCs w:val="24"/>
+        </w:rPr>
+        <w:t>HOWEVER, deontological orientation does lead to greater values of deontological orientation naturally leading to greater support for UHC</w:t>
+      </w:r>
+    </w:p>
+    <w:p>
+      <w:pPr>
+        <w:rPr>
+          <w:sz w:val="24"/>
+          <w:szCs w:val="24"/>
+        </w:rPr>
+      </w:pPr>
+      <w:r>
+        <w:rPr>
+          <w:sz w:val="24"/>
+          <w:szCs w:val="24"/>
+        </w:rPr>
+        <w:t>THUS…</w:t>
+      </w:r>
+      <w:r>
+        <w:rPr>
+          <w:sz w:val="24"/>
+          <w:szCs w:val="24"/>
+        </w:rPr>
+        <w:t xml:space="preserve"> is there an interaction between political orientation and deontological/utilitarian thinking?</w:t>
+      </w:r>
+    </w:p>
+    <w:p>
+      <w:pPr>
+        <w:pStyle w:val="ListParagraph"/>
+        <w:numPr>
+          <w:ilvl w:val="0"/>
+          <w:numId w:val="1"/>
+        </w:numPr>
+        <w:rPr>
+          <w:sz w:val="24"/>
+          <w:szCs w:val="24"/>
+        </w:rPr>
+      </w:pPr>
+      <w:r>
+        <w:rPr>
+          <w:sz w:val="24"/>
+          <w:szCs w:val="24"/>
+        </w:rPr>
+        <w:t>E.g. The right and left use deontological/utilitarian arguments differently.</w:t>
+      </w:r>
+      <w:r>
+        <w:rPr>
+          <w:sz w:val="24"/>
+          <w:szCs w:val="24"/>
+        </w:rPr>
+        <w:t xml:space="preserve"> Thus, it is plausible that there is an interaction here somehow?</w:t>
+      </w:r>
+    </w:p>
+    <w:p>
+      <w:pPr>
+        <w:rPr>
+          <w:sz w:val="24"/>
+          <w:szCs w:val="24"/>
+        </w:rPr>
+      </w:pPr>
+    </w:p>
+    <w:p>
+      <w:pPr>
+        <w:rPr>
+          <w:sz w:val="24"/>
+          <w:szCs w:val="24"/>
+        </w:rPr>
+      </w:pPr>
+      <w:r>
+        <w:rPr>
+          <w:sz w:val="24"/>
+          <w:szCs w:val="24"/>
+        </w:rPr>
+        <w:t>Is this a mediational effect – e.g. does the high or low social consensus condition result in greater or lesser perceptions of utilitarianism/deontological orientation?</w:t>
+      </w:r>
+    </w:p>
+    <w:p>
+      <w:pPr>
+        <w:pStyle w:val="ListParagraph"/>
+        <w:numPr>
+          <w:ilvl w:val="0"/>
+          <w:numId w:val="1"/>
+        </w:numPr>
+        <w:rPr>
+          <w:sz w:val="24"/>
+          <w:szCs w:val="24"/>
+        </w:rPr>
+      </w:pPr>
+      <w:r>
+        <w:rPr>
+          <w:sz w:val="24"/>
+          <w:szCs w:val="24"/>
+        </w:rPr>
+        <w:t>Can we DIRECTLY manipulate deontological/utilitarian orientation instead of using a ‘social consensus task’ to ‘override’ those elements?</w:t>
+      </w:r>
+    </w:p>
+    <w:p>
+      <w:pPr>
+        <w:rPr>
+          <w:sz w:val="24"/>
+          <w:szCs w:val="24"/>
+        </w:rPr>
+      </w:pPr>
+    </w:p>
+    <w:p>
+      <w:pPr>
+        <w:rPr>
+          <w:sz w:val="24"/>
+          <w:szCs w:val="24"/>
+        </w:rPr>
+      </w:pPr>
+      <w:r>
+        <w:rPr>
+          <w:sz w:val="24"/>
+          <w:szCs w:val="24"/>
+        </w:rPr>
+        <w:lastRenderedPageBreak/>
+        <w:t>Why did social consensus only work in the UHC condition?</w:t>
+      </w:r>
+    </w:p>
+    <w:p>
+      <w:pPr>
+        <w:pStyle w:val="ListParagraph"/>
+        <w:numPr>
+          <w:ilvl w:val="0"/>
+          <w:numId w:val="1"/>
+        </w:numPr>
+        <w:rPr>
+          <w:sz w:val="24"/>
+          <w:szCs w:val="24"/>
+        </w:rPr>
+      </w:pPr>
+      <w:r>
+        <w:rPr>
+          <w:sz w:val="24"/>
+          <w:szCs w:val="24"/>
+        </w:rPr>
+        <w:t>Perhaps the amount of impact that deont/util orientation has for these issues is different?</w:t>
+      </w:r>
+    </w:p>
+    <w:p>
+      <w:pPr>
+        <w:pStyle w:val="ListParagraph"/>
+        <w:numPr>
+          <w:ilvl w:val="1"/>
+          <w:numId w:val="1"/>
+        </w:numPr>
+        <w:rPr>
+          <w:sz w:val="24"/>
+          <w:szCs w:val="24"/>
+        </w:rPr>
+      </w:pPr>
+      <w:r>
+        <w:rPr>
+          <w:sz w:val="24"/>
+          <w:szCs w:val="24"/>
+        </w:rPr>
+        <w:t>How would we measure this?!?</w:t>
+      </w:r>
+    </w:p>
+    <w:p>
+      <w:pPr>
+        <w:pStyle w:val="ListParagraph"/>
+        <w:numPr>
+          <w:ilvl w:val="0"/>
+          <w:numId w:val="1"/>
+        </w:numPr>
+        <w:rPr>
+          <w:sz w:val="24"/>
+          <w:szCs w:val="24"/>
+        </w:rPr>
+      </w:pPr>
+      <w:r>
+        <w:rPr>
+          <w:sz w:val="24"/>
+          <w:szCs w:val="24"/>
+        </w:rPr>
+        <w:t>Can we directly ask if people support UHC due to deontological or utilitarian reasons?</w:t>
+      </w:r>
+    </w:p>
+    <w:p>
+      <w:pPr>
+        <w:pStyle w:val="ListParagraph"/>
+        <w:numPr>
+          <w:ilvl w:val="1"/>
+          <w:numId w:val="1"/>
+        </w:numPr>
+        <w:rPr>
+          <w:sz w:val="24"/>
+          <w:szCs w:val="24"/>
+        </w:rPr>
+      </w:pPr>
+      <w:r>
+        <w:rPr>
+          <w:sz w:val="24"/>
+          <w:szCs w:val="24"/>
+        </w:rPr>
+        <w:t>How would we do this… structure and creation of a new scale?</w:t>
+      </w:r>
+    </w:p>
+    <w:p>
+      <w:pPr>
+        <w:rPr>
+          <w:sz w:val="24"/>
+          <w:szCs w:val="24"/>
+        </w:rPr>
+      </w:pPr>
+    </w:p>
+    <w:p>
+      <w:pPr>
+        <w:rPr>
+          <w:sz w:val="24"/>
+          <w:szCs w:val="24"/>
+        </w:rPr>
+      </w:pPr>
+      <w:r>
+        <w:rPr>
+          <w:sz w:val="24"/>
+          <w:szCs w:val="24"/>
+        </w:rPr>
+        <w:t>If we’re working under the assumption that the difference of effect from social consensus condition was due to the relative deont/util strengths of beliefs for these things then…</w:t>
+      </w:r>
+    </w:p>
+    <w:p>
+      <w:pPr>
+        <w:pStyle w:val="ListParagraph"/>
+        <w:numPr>
+          <w:ilvl w:val="0"/>
+          <w:numId w:val="1"/>
+        </w:numPr>
+        <w:rPr>
+          <w:sz w:val="24"/>
+          <w:szCs w:val="24"/>
+        </w:rPr>
+      </w:pPr>
+      <w:r>
+        <w:rPr>
+          <w:sz w:val="24"/>
+          <w:szCs w:val="24"/>
+        </w:rPr>
+        <w:t>E.g. if you have no/low deont/util reasons, it’s easier to manipulate thru social consensus.</w:t>
+      </w:r>
+    </w:p>
+    <w:p>
+      <w:pPr>
+        <w:pStyle w:val="ListParagraph"/>
+        <w:numPr>
+          <w:ilvl w:val="1"/>
+          <w:numId w:val="1"/>
+        </w:numPr>
+        <w:rPr>
+          <w:sz w:val="24"/>
+          <w:szCs w:val="24"/>
+        </w:rPr>
+      </w:pPr>
+      <w:r>
+        <w:rPr>
+          <w:sz w:val="24"/>
+          <w:szCs w:val="24"/>
+        </w:rPr>
+        <w:t>Also, perhaps it’s a ‘raw strength of opinion thing’</w:t>
+      </w:r>
+    </w:p>
+    <w:p>
+      <w:pPr>
+        <w:pStyle w:val="ListParagraph"/>
+        <w:numPr>
+          <w:ilvl w:val="2"/>
+          <w:numId w:val="1"/>
+        </w:numPr>
+        <w:rPr>
+          <w:sz w:val="24"/>
+          <w:szCs w:val="24"/>
+        </w:rPr>
+      </w:pPr>
+      <w:r>
+        <w:rPr>
+          <w:sz w:val="24"/>
+          <w:szCs w:val="24"/>
+        </w:rPr>
+        <w:t>Ik we can assess this with strongly agree/disagree, but perhaps we need an additional measure.</w:t>
+      </w:r>
+    </w:p>
+    <w:p>
+      <w:pPr>
+        <w:pStyle w:val="ListParagraph"/>
+        <w:numPr>
+          <w:ilvl w:val="0"/>
+          <w:numId w:val="1"/>
+        </w:numPr>
+        <w:rPr>
+          <w:sz w:val="24"/>
+          <w:szCs w:val="24"/>
+        </w:rPr>
+      </w:pPr>
+      <w:r>
+        <w:rPr>
+          <w:sz w:val="24"/>
+          <w:szCs w:val="24"/>
+        </w:rPr>
+        <w:t>Then therefore, for things that ARE based highly on deont/util reasons, if we directly manipulate deont/util orientation, we can artificially increase or decrease perceptions on these types of issues.</w:t>
+      </w:r>
+    </w:p>
+    <w:p>
+      <w:pPr>
+        <w:rPr>
+          <w:sz w:val="24"/>
+          <w:szCs w:val="24"/>
+        </w:rPr>
+      </w:pPr>
+    </w:p>
+    <w:p>
+      <w:pPr>
+        <w:rPr>
+          <w:sz w:val="24"/>
+          <w:szCs w:val="24"/>
+        </w:rPr>
+      </w:pPr>
+      <w:r>
+        <w:rPr>
+          <w:sz w:val="24"/>
+          <w:szCs w:val="24"/>
+        </w:rPr>
+        <w:t>LITERATURE TO FIND?</w:t>
+      </w:r>
+    </w:p>
+    <w:p>
+      <w:pPr>
+        <w:pStyle w:val="ListParagraph"/>
+        <w:numPr>
+          <w:ilvl w:val="0"/>
+          <w:numId w:val="1"/>
+        </w:numPr>
+        <w:rPr>
+          <w:sz w:val="24"/>
+          <w:szCs w:val="24"/>
+        </w:rPr>
+      </w:pPr>
+      <w:r>
+        <w:rPr>
+          <w:sz w:val="24"/>
+          <w:szCs w:val="24"/>
+        </w:rPr>
+        <w:t>Does changing deontological or utilitarian orientation change how people perceive certain subjects/topics?</w:t>
+      </w:r>
+    </w:p>
+    <w:p>
+      <w:pPr>
+        <w:pStyle w:val="ListParagraph"/>
+        <w:numPr>
+          <w:ilvl w:val="1"/>
+          <w:numId w:val="1"/>
+        </w:numPr>
+        <w:rPr>
+          <w:sz w:val="24"/>
+          <w:szCs w:val="24"/>
+        </w:rPr>
+      </w:pPr>
+      <w:r>
+        <w:rPr>
+          <w:sz w:val="24"/>
+          <w:szCs w:val="24"/>
+        </w:rPr>
+        <w:t>If so… what topics/subjects, and how related to these issues are they in the first place?</w:t>
       </w:r>
     </w:p>
     <w:sectPr>

</xml_diff>